<commit_message>
fix NFD form text
</commit_message>
<xml_diff>
--- a/current_document.docx
+++ b/current_document.docx
@@ -150,7 +150,7 @@
           <wp:inline distT="114300" distB="114300" distL="114300" distR="114300">
             <wp:extent cx="4514215" cy="4014470"/>
             <wp:effectExtent l="0" t="0" r="0" b="0"/>
-            <wp:docPr id="1" name="Picture7"/>
+            <wp:docPr id="1" name="Picture8"/>
             <wp:cNvGraphicFramePr>
               <a:graphicFrameLocks xmlns:a="http://schemas.openxmlformats.org/drawingml/2006/main" noChangeAspect="1"/>
             </wp:cNvGraphicFramePr>
@@ -158,12 +158,12 @@
               <a:graphicData uri="http://schemas.openxmlformats.org/drawingml/2006/picture">
                 <pic:pic xmlns:pic="http://schemas.openxmlformats.org/drawingml/2006/picture">
                   <pic:nvPicPr>
-                    <pic:cNvPr id="1" name="Picture7"/>
+                    <pic:cNvPr id="1" name="Picture8"/>
                     <pic:cNvPicPr>
                       <a:picLocks noChangeAspect="1"/>
                       <a:extLst>
                         <a:ext uri="smNativeData">
-                          <sm:smNativeData xmlns:sm="smNativeData" val="SMDATA_14_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"/>
+                          <sm:smNativeData xmlns:sm="smNativeData" val="SMDATA_14_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"/>
                         </a:ext>
                       </a:extLst>
                     </pic:cNvPicPr>
@@ -256,7 +256,7 @@
         <w:tc>
           <w:tcPr>
             <w:tcW w:w="805" w:type="dxa"/>
-            <w:tmTcPr id="1574323101" protected="0"/>
+            <w:tmTcPr id="1574753912" protected="0"/>
           </w:tcPr>
           <w:p>
             <w:pPr/>
@@ -268,7 +268,7 @@
         <w:tc>
           <w:tcPr>
             <w:tcW w:w="8555" w:type="dxa"/>
-            <w:tmTcPr id="1574323101" protected="0"/>
+            <w:tmTcPr id="1574753912" protected="0"/>
           </w:tcPr>
           <w:p>
             <w:pPr/>
@@ -287,7 +287,7 @@
         <w:tc>
           <w:tcPr>
             <w:tcW w:w="805" w:type="dxa"/>
-            <w:tmTcPr id="1574323101" protected="0"/>
+            <w:tmTcPr id="1574753912" protected="0"/>
           </w:tcPr>
           <w:p>
             <w:pPr/>
@@ -299,7 +299,7 @@
         <w:tc>
           <w:tcPr>
             <w:tcW w:w="8555" w:type="dxa"/>
-            <w:tmTcPr id="1574323101" protected="0"/>
+            <w:tmTcPr id="1574753912" protected="0"/>
           </w:tcPr>
           <w:p>
             <w:pPr/>
@@ -318,7 +318,7 @@
         <w:tc>
           <w:tcPr>
             <w:tcW w:w="805" w:type="dxa"/>
-            <w:tmTcPr id="1574323101" protected="0"/>
+            <w:tmTcPr id="1574753912" protected="0"/>
           </w:tcPr>
           <w:p>
             <w:pPr/>
@@ -330,7 +330,7 @@
         <w:tc>
           <w:tcPr>
             <w:tcW w:w="8555" w:type="dxa"/>
-            <w:tmTcPr id="1574323101" protected="0"/>
+            <w:tmTcPr id="1574753912" protected="0"/>
           </w:tcPr>
           <w:p>
             <w:pPr/>
@@ -345,6 +345,73 @@
       <w:r/>
     </w:p>
     <w:p>
+      <w:r>
+        <w:t xml:space="preserve">Trước khi thực hiện thì cần chuẩn hóa các kí tự unicode: Ví dụ: trong một số văn </w:t>
+      </w:r>
+    </w:p>
+    <w:p>
+      <w:r>
+        <w:t>bản, ‘à’ được thực ra là 2 kí tự ‘a’ và ‘`’ đang ở chuẩn NFD hoặc NFKD. Để dễ giải quyết về sau, chúng ta chuyển về dạng chuẩn form NFC hoặc NFKC. (sử dụng thư viện unicodedata)</w:t>
+      </w:r>
+    </w:p>
+    <w:p>
+      <w:pPr>
+        <w:ind w:firstLine="720"/>
+      </w:pPr>
+      <w:r>
+        <w:rPr>
+          <w:noProof/>
+        </w:rPr>
+        <w:drawing>
+          <wp:inline distT="0" distB="0" distL="0" distR="0">
+            <wp:extent cx="4441825" cy="2103755"/>
+            <wp:effectExtent l="0" t="0" r="0" b="0"/>
+            <wp:docPr id="2" name="Picture9"/>
+            <wp:cNvGraphicFramePr>
+              <a:graphicFrameLocks xmlns:a="http://schemas.openxmlformats.org/drawingml/2006/main" noChangeAspect="1"/>
+            </wp:cNvGraphicFramePr>
+            <a:graphic xmlns:a="http://schemas.openxmlformats.org/drawingml/2006/main">
+              <a:graphicData uri="http://schemas.openxmlformats.org/drawingml/2006/picture">
+                <pic:pic xmlns:pic="http://schemas.openxmlformats.org/drawingml/2006/picture">
+                  <pic:nvPicPr>
+                    <pic:cNvPr id="2" name="Picture9"/>
+                    <pic:cNvPicPr>
+                      <a:picLocks noChangeAspect="1"/>
+                      <a:extLst>
+                        <a:ext uri="smNativeData">
+                          <sm:smNativeData xmlns:sm="smNativeData" val="SMDATA_14_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"/>
+                        </a:ext>
+                      </a:extLst>
+                    </pic:cNvPicPr>
+                  </pic:nvPicPr>
+                  <pic:blipFill>
+                    <a:blip r:embed="rId9"/>
+                    <a:stretch>
+                      <a:fillRect/>
+                    </a:stretch>
+                  </pic:blipFill>
+                  <pic:spPr>
+                    <a:xfrm>
+                      <a:off x="0" y="0"/>
+                      <a:ext cx="4441825" cy="2103755"/>
+                    </a:xfrm>
+                    <a:prstGeom prst="rect">
+                      <a:avLst/>
+                    </a:prstGeom>
+                    <a:noFill/>
+                    <a:ln w="12700">
+                      <a:noFill/>
+                    </a:ln>
+                  </pic:spPr>
+                </pic:pic>
+              </a:graphicData>
+            </a:graphic>
+          </wp:inline>
+        </w:drawing>
+      </w:r>
+      <w:r/>
+    </w:p>
+    <w:p>
       <w:r/>
     </w:p>
     <w:p>
@@ -1745,11 +1812,7 @@
     </w:p>
     <w:p>
       <w:pPr>
-        <w:numPr>
-          <w:ilvl w:val="0"/>
-          <w:numId w:val="0"/>
-        </w:numPr>
-        <w:ind w:left="360" w:firstLine="0"/>
+        <w:ind w:left="360"/>
       </w:pPr>
       <w:r/>
     </w:p>
@@ -1861,11 +1924,7 @@
     </w:p>
     <w:p>
       <w:pPr>
-        <w:numPr>
-          <w:ilvl w:val="0"/>
-          <w:numId w:val="0"/>
-        </w:numPr>
-        <w:ind w:left="360" w:firstLine="0"/>
+        <w:ind w:left="360"/>
       </w:pPr>
       <w:r/>
     </w:p>
@@ -2155,13 +2214,11 @@
     <w:name w:val="Bullet 7"/>
     <w:lvl w:ilvl="0">
       <w:numFmt w:val="bullet"/>
+      <w:suff w:val="tab"/>
       <w:lvlText w:val=""/>
       <w:lvlJc w:val="left"/>
       <w:pPr>
-        <w:tabs>
-          <w:tab w:val="num" w:pos="360"/>
-        </w:tabs>
-        <w:ind w:left="360" w:hanging="360"/>
+        <w:ind w:left="0" w:hanging="0"/>
       </w:pPr>
       <w:rPr>
         <w:rFonts w:ascii="Wingdings" w:hAnsi="Wingdings" w:eastAsia="Wingdings" w:cs="Wingdings"/>

</xml_diff>